<commit_message>
updating resume and cover letters
</commit_message>
<xml_diff>
--- a/resume/chaithra_resume_v13.docx
+++ b/resume/chaithra_resume_v13.docx
@@ -2148,13 +2148,13 @@
         <w:pStyle w:val="ListParagraph"/>
         <w:numPr>
           <w:ilvl w:val="0"/>
-          <w:numId w:val="10"/>
+          <w:numId w:val="11"/>
         </w:numPr>
         <w:tabs>
           <w:tab w:val="left" w:pos="888"/>
         </w:tabs>
-        <w:ind w:right="231"/>
-        <w:jc w:val="both"/>
+        <w:spacing w:before="2"/>
+        <w:ind w:right="-20"/>
         <w:rPr>
           <w:rFonts w:asciiTheme="minorHAnsi" w:hAnsiTheme="minorHAnsi" w:cstheme="minorHAnsi"/>
           <w:sz w:val="20"/>
@@ -2188,7 +2188,6 @@
       <w:r>
         <w:rPr>
           <w:rFonts w:asciiTheme="minorHAnsi" w:hAnsiTheme="minorHAnsi" w:cstheme="minorHAnsi"/>
-          <w:spacing w:val="-1"/>
           <w:sz w:val="20"/>
           <w:szCs w:val="20"/>
         </w:rPr>
@@ -2205,7 +2204,6 @@
       <w:r>
         <w:rPr>
           <w:rFonts w:asciiTheme="minorHAnsi" w:hAnsiTheme="minorHAnsi" w:cstheme="minorHAnsi"/>
-          <w:spacing w:val="-2"/>
           <w:sz w:val="20"/>
           <w:szCs w:val="20"/>
         </w:rPr>
@@ -2222,7 +2220,6 @@
       <w:r>
         <w:rPr>
           <w:rFonts w:asciiTheme="minorHAnsi" w:hAnsiTheme="minorHAnsi" w:cstheme="minorHAnsi"/>
-          <w:spacing w:val="-2"/>
           <w:sz w:val="20"/>
           <w:szCs w:val="20"/>
         </w:rPr>
@@ -2239,7 +2236,6 @@
       <w:r>
         <w:rPr>
           <w:rFonts w:asciiTheme="minorHAnsi" w:hAnsiTheme="minorHAnsi" w:cstheme="minorHAnsi"/>
-          <w:spacing w:val="-1"/>
           <w:sz w:val="20"/>
           <w:szCs w:val="20"/>
         </w:rPr>
@@ -2261,12 +2257,13 @@
         <w:pStyle w:val="ListParagraph"/>
         <w:numPr>
           <w:ilvl w:val="0"/>
-          <w:numId w:val="10"/>
+          <w:numId w:val="11"/>
         </w:numPr>
         <w:tabs>
           <w:tab w:val="left" w:pos="888"/>
         </w:tabs>
-        <w:ind w:right="149"/>
+        <w:spacing w:before="2"/>
+        <w:ind w:right="-20"/>
         <w:rPr>
           <w:rFonts w:asciiTheme="minorHAnsi" w:hAnsiTheme="minorHAnsi" w:cstheme="minorHAnsi"/>
           <w:sz w:val="20"/>
@@ -2284,7 +2281,6 @@
       <w:r>
         <w:rPr>
           <w:rFonts w:asciiTheme="minorHAnsi" w:hAnsiTheme="minorHAnsi" w:cstheme="minorHAnsi"/>
-          <w:spacing w:val="-9"/>
           <w:sz w:val="20"/>
           <w:szCs w:val="20"/>
         </w:rPr>
@@ -2301,7 +2297,6 @@
       <w:r>
         <w:rPr>
           <w:rFonts w:asciiTheme="minorHAnsi" w:hAnsiTheme="minorHAnsi" w:cstheme="minorHAnsi"/>
-          <w:spacing w:val="-8"/>
           <w:sz w:val="20"/>
           <w:szCs w:val="20"/>
         </w:rPr>
@@ -2318,7 +2313,6 @@
       <w:r>
         <w:rPr>
           <w:rFonts w:asciiTheme="minorHAnsi" w:hAnsiTheme="minorHAnsi" w:cstheme="minorHAnsi"/>
-          <w:spacing w:val="-8"/>
           <w:sz w:val="20"/>
           <w:szCs w:val="20"/>
         </w:rPr>
@@ -2335,7 +2329,6 @@
       <w:r>
         <w:rPr>
           <w:rFonts w:asciiTheme="minorHAnsi" w:hAnsiTheme="minorHAnsi" w:cstheme="minorHAnsi"/>
-          <w:spacing w:val="-8"/>
           <w:sz w:val="20"/>
           <w:szCs w:val="20"/>
         </w:rPr>
@@ -2352,7 +2345,6 @@
       <w:r>
         <w:rPr>
           <w:rFonts w:asciiTheme="minorHAnsi" w:hAnsiTheme="minorHAnsi" w:cstheme="minorHAnsi"/>
-          <w:spacing w:val="-9"/>
           <w:sz w:val="20"/>
           <w:szCs w:val="20"/>
         </w:rPr>
@@ -2369,16 +2361,14 @@
       <w:r>
         <w:rPr>
           <w:rFonts w:asciiTheme="minorHAnsi" w:hAnsiTheme="minorHAnsi" w:cstheme="minorHAnsi"/>
-          <w:spacing w:val="-8"/>
-          <w:sz w:val="20"/>
-          <w:szCs w:val="20"/>
-        </w:rPr>
-        <w:t xml:space="preserve"> </w:t>
-      </w:r>
-      <w:r>
-        <w:rPr>
-          <w:rFonts w:asciiTheme="minorHAnsi" w:hAnsiTheme="minorHAnsi" w:cstheme="minorHAnsi"/>
-          <w:spacing w:val="-8"/>
+          <w:sz w:val="20"/>
+          <w:szCs w:val="20"/>
+        </w:rPr>
+        <w:t xml:space="preserve"> </w:t>
+      </w:r>
+      <w:r>
+        <w:rPr>
+          <w:rFonts w:asciiTheme="minorHAnsi" w:hAnsiTheme="minorHAnsi" w:cstheme="minorHAnsi"/>
           <w:sz w:val="20"/>
           <w:szCs w:val="20"/>
         </w:rPr>
@@ -2395,7 +2385,6 @@
       <w:r>
         <w:rPr>
           <w:rFonts w:asciiTheme="minorHAnsi" w:hAnsiTheme="minorHAnsi" w:cstheme="minorHAnsi"/>
-          <w:spacing w:val="-8"/>
           <w:sz w:val="20"/>
           <w:szCs w:val="20"/>
         </w:rPr>
@@ -2412,7 +2401,6 @@
       <w:r>
         <w:rPr>
           <w:rFonts w:asciiTheme="minorHAnsi" w:hAnsiTheme="minorHAnsi" w:cstheme="minorHAnsi"/>
-          <w:spacing w:val="-8"/>
           <w:sz w:val="20"/>
           <w:szCs w:val="20"/>
         </w:rPr>
@@ -2429,7 +2417,6 @@
       <w:r>
         <w:rPr>
           <w:rFonts w:asciiTheme="minorHAnsi" w:hAnsiTheme="minorHAnsi" w:cstheme="minorHAnsi"/>
-          <w:spacing w:val="-9"/>
           <w:sz w:val="20"/>
           <w:szCs w:val="20"/>
         </w:rPr>
@@ -2446,7 +2433,6 @@
       <w:r>
         <w:rPr>
           <w:rFonts w:asciiTheme="minorHAnsi" w:hAnsiTheme="minorHAnsi" w:cstheme="minorHAnsi"/>
-          <w:spacing w:val="-8"/>
           <w:sz w:val="20"/>
           <w:szCs w:val="20"/>
         </w:rPr>
@@ -2463,7 +2449,6 @@
       <w:r>
         <w:rPr>
           <w:rFonts w:asciiTheme="minorHAnsi" w:hAnsiTheme="minorHAnsi" w:cstheme="minorHAnsi"/>
-          <w:spacing w:val="-8"/>
           <w:sz w:val="20"/>
           <w:szCs w:val="20"/>
         </w:rPr>
@@ -2480,7 +2465,6 @@
       <w:r>
         <w:rPr>
           <w:rFonts w:asciiTheme="minorHAnsi" w:hAnsiTheme="minorHAnsi" w:cstheme="minorHAnsi"/>
-          <w:spacing w:val="-8"/>
           <w:sz w:val="20"/>
           <w:szCs w:val="20"/>
         </w:rPr>
@@ -2497,7 +2481,6 @@
       <w:r>
         <w:rPr>
           <w:rFonts w:asciiTheme="minorHAnsi" w:hAnsiTheme="minorHAnsi" w:cstheme="minorHAnsi"/>
-          <w:spacing w:val="-9"/>
           <w:sz w:val="20"/>
           <w:szCs w:val="20"/>
         </w:rPr>
@@ -2514,7 +2497,6 @@
       <w:r>
         <w:rPr>
           <w:rFonts w:asciiTheme="minorHAnsi" w:hAnsiTheme="minorHAnsi" w:cstheme="minorHAnsi"/>
-          <w:spacing w:val="-8"/>
           <w:sz w:val="20"/>
           <w:szCs w:val="20"/>
         </w:rPr>
@@ -2531,7 +2513,6 @@
       <w:r>
         <w:rPr>
           <w:rFonts w:asciiTheme="minorHAnsi" w:hAnsiTheme="minorHAnsi" w:cstheme="minorHAnsi"/>
-          <w:spacing w:val="-8"/>
           <w:sz w:val="20"/>
           <w:szCs w:val="20"/>
         </w:rPr>
@@ -2548,7 +2529,6 @@
       <w:r>
         <w:rPr>
           <w:rFonts w:asciiTheme="minorHAnsi" w:hAnsiTheme="minorHAnsi" w:cstheme="minorHAnsi"/>
-          <w:spacing w:val="-1"/>
           <w:sz w:val="20"/>
           <w:szCs w:val="20"/>
         </w:rPr>
@@ -2565,7 +2545,6 @@
       <w:r>
         <w:rPr>
           <w:rFonts w:asciiTheme="minorHAnsi" w:hAnsiTheme="minorHAnsi" w:cstheme="minorHAnsi"/>
-          <w:spacing w:val="-1"/>
           <w:sz w:val="20"/>
           <w:szCs w:val="20"/>
         </w:rPr>
@@ -2582,7 +2561,6 @@
       <w:r>
         <w:rPr>
           <w:rFonts w:asciiTheme="minorHAnsi" w:hAnsiTheme="minorHAnsi" w:cstheme="minorHAnsi"/>
-          <w:spacing w:val="-1"/>
           <w:sz w:val="20"/>
           <w:szCs w:val="20"/>
         </w:rPr>
@@ -2604,12 +2582,13 @@
         <w:pStyle w:val="ListParagraph"/>
         <w:numPr>
           <w:ilvl w:val="0"/>
-          <w:numId w:val="10"/>
+          <w:numId w:val="11"/>
         </w:numPr>
         <w:tabs>
           <w:tab w:val="left" w:pos="888"/>
         </w:tabs>
-        <w:ind w:right="149"/>
+        <w:spacing w:before="2"/>
+        <w:ind w:right="-20"/>
         <w:rPr>
           <w:rFonts w:asciiTheme="minorHAnsi" w:hAnsiTheme="minorHAnsi" w:cstheme="minorHAnsi"/>
           <w:sz w:val="20"/>
@@ -2640,12 +2619,13 @@
         <w:pStyle w:val="ListParagraph"/>
         <w:numPr>
           <w:ilvl w:val="0"/>
-          <w:numId w:val="10"/>
+          <w:numId w:val="11"/>
         </w:numPr>
         <w:tabs>
           <w:tab w:val="left" w:pos="888"/>
         </w:tabs>
-        <w:spacing w:before="3"/>
+        <w:spacing w:before="2"/>
+        <w:ind w:right="-20"/>
         <w:rPr>
           <w:rFonts w:asciiTheme="minorHAnsi" w:hAnsiTheme="minorHAnsi" w:cstheme="minorHAnsi"/>
           <w:sz w:val="20"/>
@@ -2663,7 +2643,6 @@
       <w:r>
         <w:rPr>
           <w:rFonts w:asciiTheme="minorHAnsi" w:hAnsiTheme="minorHAnsi" w:cstheme="minorHAnsi"/>
-          <w:spacing w:val="-10"/>
           <w:sz w:val="20"/>
           <w:szCs w:val="20"/>
         </w:rPr>
@@ -2680,7 +2659,6 @@
       <w:r>
         <w:rPr>
           <w:rFonts w:asciiTheme="minorHAnsi" w:hAnsiTheme="minorHAnsi" w:cstheme="minorHAnsi"/>
-          <w:spacing w:val="-10"/>
           <w:sz w:val="20"/>
           <w:szCs w:val="20"/>
         </w:rPr>
@@ -2697,7 +2675,6 @@
       <w:r>
         <w:rPr>
           <w:rFonts w:asciiTheme="minorHAnsi" w:hAnsiTheme="minorHAnsi" w:cstheme="minorHAnsi"/>
-          <w:spacing w:val="-10"/>
           <w:sz w:val="20"/>
           <w:szCs w:val="20"/>
         </w:rPr>
@@ -2714,7 +2691,6 @@
       <w:r>
         <w:rPr>
           <w:rFonts w:asciiTheme="minorHAnsi" w:hAnsiTheme="minorHAnsi" w:cstheme="minorHAnsi"/>
-          <w:spacing w:val="-10"/>
           <w:sz w:val="20"/>
           <w:szCs w:val="20"/>
         </w:rPr>
@@ -2731,7 +2707,6 @@
       <w:r>
         <w:rPr>
           <w:rFonts w:asciiTheme="minorHAnsi" w:hAnsiTheme="minorHAnsi" w:cstheme="minorHAnsi"/>
-          <w:spacing w:val="-10"/>
           <w:sz w:val="20"/>
           <w:szCs w:val="20"/>
         </w:rPr>
@@ -2748,7 +2723,6 @@
       <w:r>
         <w:rPr>
           <w:rFonts w:asciiTheme="minorHAnsi" w:hAnsiTheme="minorHAnsi" w:cstheme="minorHAnsi"/>
-          <w:spacing w:val="-10"/>
           <w:sz w:val="20"/>
           <w:szCs w:val="20"/>
         </w:rPr>
@@ -2765,7 +2739,6 @@
       <w:r>
         <w:rPr>
           <w:rFonts w:asciiTheme="minorHAnsi" w:hAnsiTheme="minorHAnsi" w:cstheme="minorHAnsi"/>
-          <w:spacing w:val="-10"/>
           <w:sz w:val="20"/>
           <w:szCs w:val="20"/>
         </w:rPr>
@@ -2782,7 +2755,6 @@
       <w:r>
         <w:rPr>
           <w:rFonts w:asciiTheme="minorHAnsi" w:hAnsiTheme="minorHAnsi" w:cstheme="minorHAnsi"/>
-          <w:spacing w:val="-10"/>
           <w:sz w:val="20"/>
           <w:szCs w:val="20"/>
         </w:rPr>
@@ -2799,7 +2771,6 @@
       <w:r>
         <w:rPr>
           <w:rFonts w:asciiTheme="minorHAnsi" w:hAnsiTheme="minorHAnsi" w:cstheme="minorHAnsi"/>
-          <w:spacing w:val="-9"/>
           <w:sz w:val="20"/>
           <w:szCs w:val="20"/>
         </w:rPr>
@@ -2816,7 +2787,6 @@
       <w:r>
         <w:rPr>
           <w:rFonts w:asciiTheme="minorHAnsi" w:hAnsiTheme="minorHAnsi" w:cstheme="minorHAnsi"/>
-          <w:spacing w:val="-10"/>
           <w:sz w:val="20"/>
           <w:szCs w:val="20"/>
         </w:rPr>
@@ -2833,7 +2803,6 @@
       <w:r>
         <w:rPr>
           <w:rFonts w:asciiTheme="minorHAnsi" w:hAnsiTheme="minorHAnsi" w:cstheme="minorHAnsi"/>
-          <w:spacing w:val="-10"/>
           <w:sz w:val="20"/>
           <w:szCs w:val="20"/>
         </w:rPr>
@@ -2850,7 +2819,6 @@
       <w:r>
         <w:rPr>
           <w:rFonts w:asciiTheme="minorHAnsi" w:hAnsiTheme="minorHAnsi" w:cstheme="minorHAnsi"/>
-          <w:spacing w:val="-10"/>
           <w:sz w:val="20"/>
           <w:szCs w:val="20"/>
         </w:rPr>
@@ -2872,13 +2840,13 @@
         <w:pStyle w:val="ListParagraph"/>
         <w:numPr>
           <w:ilvl w:val="0"/>
-          <w:numId w:val="10"/>
+          <w:numId w:val="11"/>
         </w:numPr>
         <w:tabs>
           <w:tab w:val="left" w:pos="888"/>
         </w:tabs>
-        <w:spacing w:before="3"/>
-        <w:ind w:right="287"/>
+        <w:spacing w:before="2"/>
+        <w:ind w:right="-20"/>
         <w:rPr>
           <w:rFonts w:asciiTheme="minorHAnsi" w:hAnsiTheme="minorHAnsi" w:cstheme="minorHAnsi"/>
           <w:sz w:val="20"/>

</xml_diff>